<commit_message>
Envoie du projet sur Lea
</commit_message>
<xml_diff>
--- a/documentation/hébergement NodeJS.docx
+++ b/documentation/hébergement NodeJS.docx
@@ -376,7 +376,7 @@
                                         <w:szCs w:val="28"/>
                                         <w:lang w:val="en-US"/>
                                       </w:rPr>
-                                      <w:t>Samba Joan Roger Mabanza -Taha Rakrouki</w:t>
+                                      <w:t>Samba Joan Roger Mabanza</w:t>
                                     </w:r>
                                   </w:p>
                                 </w:sdtContent>
@@ -479,7 +479,7 @@
                                   <w:szCs w:val="28"/>
                                   <w:lang w:val="en-US"/>
                                 </w:rPr>
-                                <w:t>Samba Joan Roger Mabanza -Taha Rakrouki</w:t>
+                                <w:t>Samba Joan Roger Mabanza</w:t>
                               </w:r>
                             </w:p>
                           </w:sdtContent>
@@ -2066,7 +2066,7 @@
         </w:rPr>
         <w:lastRenderedPageBreak/>
         <w:drawing>
-          <wp:anchor distT="0" distB="0" distL="114300" distR="114300" simplePos="0" relativeHeight="251663360" behindDoc="0" locked="0" layoutInCell="1" allowOverlap="1" wp14:anchorId="577365F1" wp14:editId="5823333D">
+          <wp:anchor distT="0" distB="0" distL="114300" distR="114300" simplePos="0" relativeHeight="251663360" behindDoc="0" locked="0" layoutInCell="1" allowOverlap="1" wp14:anchorId="577365F1" wp14:editId="3C1C1EF5">
             <wp:simplePos x="0" y="0"/>
             <wp:positionH relativeFrom="margin">
               <wp:align>right</wp:align>
@@ -2176,7 +2176,7 @@
           <w:noProof/>
         </w:rPr>
         <w:drawing>
-          <wp:anchor distT="0" distB="0" distL="114300" distR="114300" simplePos="0" relativeHeight="251664384" behindDoc="0" locked="0" layoutInCell="1" allowOverlap="1" wp14:anchorId="76FF190E" wp14:editId="7565A977">
+          <wp:anchor distT="0" distB="0" distL="114300" distR="114300" simplePos="0" relativeHeight="251664384" behindDoc="0" locked="0" layoutInCell="1" allowOverlap="1" wp14:anchorId="76FF190E" wp14:editId="2E45856B">
             <wp:simplePos x="0" y="0"/>
             <wp:positionH relativeFrom="column">
               <wp:posOffset>-38100</wp:posOffset>
@@ -2390,25 +2390,7 @@
         <w:t>le titre et la date d’événement</w:t>
       </w:r>
       <w:r>
-        <w:t xml:space="preserve">, cette dernière est </w:t>
-      </w:r>
-      <w:r>
-        <w:t xml:space="preserve">formatée </w:t>
-      </w:r>
-      <w:r>
-        <w:t>de façon à ressortir</w:t>
-      </w:r>
-      <w:r>
-        <w:t xml:space="preserve"> </w:t>
-      </w:r>
-      <w:r>
-        <w:t>« </w:t>
-      </w:r>
-      <w:r>
-        <w:t>année-mois-jour</w:t>
-      </w:r>
-      <w:r>
-        <w:t> » en chaine de caractères grâce à la librairie « moment » qui permet de spécifier l’horodatage avec un format précis, pour notre cas, nous aurons besoin que de la date du jour.</w:t>
+        <w:t>, cette dernière est formatée de façon à ressortir « année-mois-jour » en chaine de caractères grâce à la librairie « moment » qui permet de spécifier l’horodatage avec un format précis, pour notre cas, nous aurons besoin que de la date du jour.</w:t>
       </w:r>
     </w:p>
     <w:p>
@@ -2546,26 +2528,17 @@
         <w:t xml:space="preserve"> lorsqu’on clique gauche sur</w:t>
       </w:r>
       <w:r>
-        <w:t xml:space="preserve"> lui. Le pop-up demandant la suppression d’événement apparaitra, d</w:t>
-      </w:r>
-      <w:r>
-        <w:t xml:space="preserve">épendant du </w:t>
+        <w:t xml:space="preserve"> lui. Le pop-up demandant la suppression d’événement apparaitra, dépendant du </w:t>
       </w:r>
       <w:r>
         <w:lastRenderedPageBreak/>
-        <w:t>choix de l’utilisateur</w:t>
-      </w:r>
-      <w:r>
-        <w:t>, l’événement sera</w:t>
+        <w:t>choix de l’utilisateur, l’événement sera</w:t>
       </w:r>
       <w:r>
         <w:t xml:space="preserve"> </w:t>
       </w:r>
       <w:r>
-        <w:t>d’abord</w:t>
-      </w:r>
-      <w:r>
-        <w:t xml:space="preserve"> supprimé dans la base de données, et ensuite, lors du rechargement d’événements dans l’application, il disparaitra du calendrier.</w:t>
+        <w:t>d’abord supprimé dans la base de données, et ensuite, lors du rechargement d’événements dans l’application, il disparaitra du calendrier.</w:t>
       </w:r>
     </w:p>
     <w:p>
@@ -2659,17 +2632,627 @@
         <w:pStyle w:val="Titre1"/>
       </w:pPr>
       <w:r>
-        <w:t>Local Storage</w:t>
-      </w:r>
-      <w:r>
-        <w:t> :</w:t>
+        <w:t>Local Storage :</w:t>
       </w:r>
     </w:p>
     <w:p>
       <w:pPr>
         <w:ind w:firstLine="708"/>
       </w:pPr>
-    </w:p>
+      <w:r>
+        <w:t xml:space="preserve">Le </w:t>
+      </w:r>
+      <w:proofErr w:type="spellStart"/>
+      <w:r>
+        <w:t>localStorage</w:t>
+      </w:r>
+      <w:proofErr w:type="spellEnd"/>
+      <w:r>
+        <w:t xml:space="preserve"> est une propriété</w:t>
+      </w:r>
+      <w:r>
+        <w:t xml:space="preserve"> de l’interface « </w:t>
+      </w:r>
+      <w:proofErr w:type="spellStart"/>
+      <w:r>
+        <w:t>window</w:t>
+      </w:r>
+      <w:proofErr w:type="spellEnd"/>
+      <w:r>
+        <w:t xml:space="preserve"> » pour le stockage et l'accès de données depuis un objet de type </w:t>
+      </w:r>
+      <w:r>
+        <w:rPr>
+          <w:i/>
+          <w:iCs/>
+          <w:u w:val="single"/>
+        </w:rPr>
+        <w:t>Storage</w:t>
+      </w:r>
+      <w:r>
+        <w:t>, elle marche avec le principe de clé/valeur</w:t>
+      </w:r>
+      <w:r>
+        <w:t xml:space="preserve"> lors </w:t>
+      </w:r>
+      <w:r>
+        <w:t>du</w:t>
+      </w:r>
+      <w:r>
+        <w:t xml:space="preserve"> </w:t>
+      </w:r>
+      <w:r>
+        <w:t>stockage</w:t>
+      </w:r>
+      <w:r>
+        <w:t xml:space="preserve"> </w:t>
+      </w:r>
+      <w:r>
+        <w:t>d’une donnée.</w:t>
+      </w:r>
+    </w:p>
+    <w:p>
+      <w:pPr>
+        <w:ind w:firstLine="708"/>
+      </w:pPr>
+      <w:r>
+        <w:t>La gestion de l'ID de session dans un environnement web peut se faire de différentes manières, et l'utilisation du Local Storage ou des variables de session présente chacune des avantages et des inconvénients distincts :</w:t>
+      </w:r>
+    </w:p>
+    <w:p>
+      <w:pPr>
+        <w:ind w:firstLine="708"/>
+      </w:pPr>
+    </w:p>
+    <w:tbl>
+      <w:tblPr>
+        <w:tblStyle w:val="Grilledutableau"/>
+        <w:tblW w:w="10348" w:type="dxa"/>
+        <w:tblInd w:w="-714" w:type="dxa"/>
+        <w:tblLook w:val="04A0" w:firstRow="1" w:lastRow="0" w:firstColumn="1" w:lastColumn="0" w:noHBand="0" w:noVBand="1"/>
+      </w:tblPr>
+      <w:tblGrid>
+        <w:gridCol w:w="5029"/>
+        <w:gridCol w:w="5319"/>
+      </w:tblGrid>
+      <w:tr>
+        <w:tc>
+          <w:tcPr>
+            <w:tcW w:w="5029" w:type="dxa"/>
+          </w:tcPr>
+          <w:p>
+            <w:pPr>
+              <w:jc w:val="center"/>
+            </w:pPr>
+            <w:proofErr w:type="spellStart"/>
+            <w:r>
+              <w:rPr>
+                <w:rStyle w:val="CodeHTML"/>
+                <w:rFonts w:ascii="Consolas" w:eastAsiaTheme="minorHAnsi" w:hAnsi="Consolas"/>
+                <w:color w:val="F8F8F2"/>
+                <w:sz w:val="24"/>
+                <w:szCs w:val="24"/>
+                <w:shd w:val="clear" w:color="auto" w:fill="272822"/>
+              </w:rPr>
+              <w:t>localStorage</w:t>
+            </w:r>
+            <w:proofErr w:type="spellEnd"/>
+          </w:p>
+        </w:tc>
+        <w:tc>
+          <w:tcPr>
+            <w:tcW w:w="5319" w:type="dxa"/>
+          </w:tcPr>
+          <w:p>
+            <w:pPr>
+              <w:jc w:val="center"/>
+            </w:pPr>
+            <w:proofErr w:type="spellStart"/>
+            <w:r>
+              <w:rPr>
+                <w:rStyle w:val="CodeHTML"/>
+                <w:rFonts w:ascii="Consolas" w:eastAsiaTheme="minorHAnsi" w:hAnsi="Consolas"/>
+                <w:color w:val="F8F8F2"/>
+                <w:sz w:val="24"/>
+                <w:szCs w:val="24"/>
+                <w:shd w:val="clear" w:color="auto" w:fill="272822"/>
+              </w:rPr>
+              <w:t>sessionStorage</w:t>
+            </w:r>
+            <w:proofErr w:type="spellEnd"/>
+          </w:p>
+        </w:tc>
+      </w:tr>
+      <w:tr>
+        <w:tc>
+          <w:tcPr>
+            <w:tcW w:w="5029" w:type="dxa"/>
+          </w:tcPr>
+          <w:p>
+            <w:pPr>
+              <w:jc w:val="center"/>
+              <w:rPr>
+                <w:rStyle w:val="CodeHTML"/>
+                <w:rFonts w:ascii="Consolas" w:eastAsiaTheme="minorHAnsi" w:hAnsi="Consolas"/>
+                <w:color w:val="F8F8F2"/>
+                <w:sz w:val="24"/>
+                <w:szCs w:val="24"/>
+                <w:shd w:val="clear" w:color="auto" w:fill="272822"/>
+              </w:rPr>
+            </w:pPr>
+            <w:r>
+              <w:t>Avantages</w:t>
+            </w:r>
+          </w:p>
+        </w:tc>
+        <w:tc>
+          <w:tcPr>
+            <w:tcW w:w="5319" w:type="dxa"/>
+          </w:tcPr>
+          <w:p>
+            <w:pPr>
+              <w:jc w:val="center"/>
+              <w:rPr>
+                <w:rStyle w:val="CodeHTML"/>
+                <w:rFonts w:ascii="Consolas" w:eastAsiaTheme="minorHAnsi" w:hAnsi="Consolas"/>
+                <w:color w:val="F8F8F2"/>
+                <w:sz w:val="24"/>
+                <w:szCs w:val="24"/>
+                <w:shd w:val="clear" w:color="auto" w:fill="272822"/>
+              </w:rPr>
+            </w:pPr>
+            <w:r>
+              <w:t>Inconvénients</w:t>
+            </w:r>
+          </w:p>
+        </w:tc>
+      </w:tr>
+      <w:tr>
+        <w:tc>
+          <w:tcPr>
+            <w:tcW w:w="5029" w:type="dxa"/>
+          </w:tcPr>
+          <w:p>
+            <w:r>
+              <w:rPr>
+                <w:b/>
+                <w:bCs/>
+              </w:rPr>
+              <w:t>Plus persistan</w:t>
+            </w:r>
+            <w:r>
+              <w:rPr>
+                <w:b/>
+                <w:bCs/>
+              </w:rPr>
+              <w:t>t</w:t>
+            </w:r>
+            <w:r>
+              <w:t xml:space="preserve"> dans les données car elles sont gardées même en réouvrant le navigateur pour une session ultérieure. Suffit de supprimer</w:t>
+            </w:r>
+            <w:r>
+              <w:t xml:space="preserve"> tous les éléments pour perdre ses données</w:t>
+            </w:r>
+            <w:r>
+              <w:t xml:space="preserve"> </w:t>
+            </w:r>
+          </w:p>
+        </w:tc>
+        <w:tc>
+          <w:tcPr>
+            <w:tcW w:w="5319" w:type="dxa"/>
+          </w:tcPr>
+          <w:p>
+            <w:r>
+              <w:rPr>
+                <w:b/>
+                <w:bCs/>
+              </w:rPr>
+              <w:t>Moins Persistant</w:t>
+            </w:r>
+            <w:r>
+              <w:t xml:space="preserve"> dans les données</w:t>
+            </w:r>
+            <w:r>
+              <w:t xml:space="preserve"> car elles sont effacées à la fermeture du navigateur</w:t>
+            </w:r>
+            <w:r>
+              <w:t>.</w:t>
+            </w:r>
+          </w:p>
+        </w:tc>
+      </w:tr>
+      <w:tr>
+        <w:tc>
+          <w:tcPr>
+            <w:tcW w:w="5029" w:type="dxa"/>
+          </w:tcPr>
+          <w:p>
+            <w:r>
+              <w:rPr>
+                <w:b/>
+                <w:bCs/>
+              </w:rPr>
+              <w:t>Stockage de données</w:t>
+            </w:r>
+            <w:r>
+              <w:t xml:space="preserve"> jusqu’à 5 ou 10</w:t>
+            </w:r>
+            <w:r>
+              <w:t xml:space="preserve"> </w:t>
+            </w:r>
+            <w:r>
+              <w:t>Mo</w:t>
+            </w:r>
+          </w:p>
+        </w:tc>
+        <w:tc>
+          <w:tcPr>
+            <w:tcW w:w="5319" w:type="dxa"/>
+          </w:tcPr>
+          <w:p>
+            <w:r>
+              <w:rPr>
+                <w:b/>
+                <w:bCs/>
+              </w:rPr>
+              <w:t>Stockage de données</w:t>
+            </w:r>
+            <w:r>
+              <w:t xml:space="preserve"> dépendant de la portée du navigateur et du serveur utilisé</w:t>
+            </w:r>
+            <w:r>
+              <w:t>s</w:t>
+            </w:r>
+          </w:p>
+        </w:tc>
+      </w:tr>
+      <w:tr>
+        <w:tc>
+          <w:tcPr>
+            <w:tcW w:w="5029" w:type="dxa"/>
+          </w:tcPr>
+          <w:p>
+            <w:r>
+              <w:rPr>
+                <w:b/>
+                <w:bCs/>
+              </w:rPr>
+              <w:t>Accessibilité des données</w:t>
+            </w:r>
+            <w:r>
+              <w:t xml:space="preserve"> depuis l’API Web Storage</w:t>
+            </w:r>
+          </w:p>
+        </w:tc>
+        <w:tc>
+          <w:tcPr>
+            <w:tcW w:w="5319" w:type="dxa"/>
+          </w:tcPr>
+          <w:p>
+            <w:r>
+              <w:rPr>
+                <w:b/>
+                <w:bCs/>
+              </w:rPr>
+              <w:t xml:space="preserve">Accessibilité </w:t>
+            </w:r>
+            <w:r>
+              <w:rPr>
+                <w:b/>
+                <w:bCs/>
+              </w:rPr>
+              <w:t>restreint</w:t>
+            </w:r>
+            <w:r>
+              <w:rPr>
+                <w:b/>
+                <w:bCs/>
+              </w:rPr>
+              <w:t>e</w:t>
+            </w:r>
+            <w:r>
+              <w:t xml:space="preserve"> car les données stockées dans le serveur surchargent cette dernière et limitent ses capacités </w:t>
+            </w:r>
+          </w:p>
+        </w:tc>
+      </w:tr>
+      <w:tr>
+        <w:tc>
+          <w:tcPr>
+            <w:tcW w:w="5029" w:type="dxa"/>
+          </w:tcPr>
+          <w:p>
+            <w:pPr>
+              <w:jc w:val="center"/>
+            </w:pPr>
+            <w:r>
+              <w:t>Inconvénients</w:t>
+            </w:r>
+          </w:p>
+        </w:tc>
+        <w:tc>
+          <w:tcPr>
+            <w:tcW w:w="5319" w:type="dxa"/>
+          </w:tcPr>
+          <w:p>
+            <w:pPr>
+              <w:jc w:val="center"/>
+            </w:pPr>
+            <w:r>
+              <w:t>Avantages</w:t>
+            </w:r>
+          </w:p>
+        </w:tc>
+      </w:tr>
+      <w:tr>
+        <w:tc>
+          <w:tcPr>
+            <w:tcW w:w="5029" w:type="dxa"/>
+          </w:tcPr>
+          <w:p>
+            <w:r>
+              <w:rPr>
+                <w:b/>
+                <w:bCs/>
+              </w:rPr>
+              <w:t>Très peu sécurisé</w:t>
+            </w:r>
+            <w:r>
+              <w:t xml:space="preserve"> au niveau des </w:t>
+            </w:r>
+            <w:r>
+              <w:t xml:space="preserve">requêtes http </w:t>
+            </w:r>
+            <w:r>
+              <w:t xml:space="preserve">car les données </w:t>
+            </w:r>
+            <w:proofErr w:type="spellStart"/>
+            <w:r>
+              <w:t>localStorage</w:t>
+            </w:r>
+            <w:proofErr w:type="spellEnd"/>
+            <w:r>
+              <w:t xml:space="preserve"> sont </w:t>
+            </w:r>
+            <w:r>
+              <w:t xml:space="preserve">autant </w:t>
+            </w:r>
+            <w:r>
+              <w:t xml:space="preserve">accessibles du </w:t>
+            </w:r>
+            <w:r>
+              <w:t xml:space="preserve">côté-serveur que du </w:t>
+            </w:r>
+            <w:r>
+              <w:t>côté</w:t>
+            </w:r>
+            <w:r>
+              <w:t>-</w:t>
+            </w:r>
+            <w:r>
+              <w:t>client</w:t>
+            </w:r>
+            <w:r>
+              <w:t>, ce qui peut donner occasion à</w:t>
+            </w:r>
+            <w:r>
+              <w:t xml:space="preserve"> d</w:t>
+            </w:r>
+            <w:r>
+              <w:t xml:space="preserve">es </w:t>
+            </w:r>
+            <w:r>
+              <w:t>attaques XSS</w:t>
+            </w:r>
+            <w:r>
+              <w:t>.</w:t>
+            </w:r>
+          </w:p>
+        </w:tc>
+        <w:tc>
+          <w:tcPr>
+            <w:tcW w:w="5319" w:type="dxa"/>
+          </w:tcPr>
+          <w:p>
+            <w:r>
+              <w:rPr>
+                <w:b/>
+                <w:bCs/>
+              </w:rPr>
+              <w:t>Mieux sécurisé</w:t>
+            </w:r>
+            <w:r>
+              <w:t xml:space="preserve"> au niveau des requêtes http car les </w:t>
+            </w:r>
+            <w:r>
+              <w:t>variables de session sont stockées côté serveur</w:t>
+            </w:r>
+            <w:r>
+              <w:t>, limitant ainsi les attaques XSS</w:t>
+            </w:r>
+          </w:p>
+        </w:tc>
+      </w:tr>
+      <w:tr>
+        <w:tc>
+          <w:tcPr>
+            <w:tcW w:w="5029" w:type="dxa"/>
+          </w:tcPr>
+          <w:p>
+            <w:r>
+              <w:rPr>
+                <w:b/>
+                <w:bCs/>
+              </w:rPr>
+              <w:t>Expiration automatique inexistant</w:t>
+            </w:r>
+            <w:r>
+              <w:rPr>
+                <w:b/>
+                <w:bCs/>
+              </w:rPr>
+              <w:t xml:space="preserve">, </w:t>
+            </w:r>
+            <w:r>
+              <w:t xml:space="preserve">pour faire disparaitre des données automatiquement il faut procéder à des fonctionnalités supplémentaires </w:t>
+            </w:r>
+          </w:p>
+        </w:tc>
+        <w:tc>
+          <w:tcPr>
+            <w:tcW w:w="5319" w:type="dxa"/>
+          </w:tcPr>
+          <w:p>
+            <w:r>
+              <w:rPr>
+                <w:b/>
+                <w:bCs/>
+              </w:rPr>
+              <w:t>Expiration automatique</w:t>
+            </w:r>
+            <w:r>
+              <w:rPr>
+                <w:b/>
+                <w:bCs/>
+              </w:rPr>
+              <w:t xml:space="preserve"> intégrée </w:t>
+            </w:r>
+            <w:r>
+              <w:t>afin de permettre</w:t>
+            </w:r>
+            <w:r>
+              <w:t xml:space="preserve"> à des données, pour une question de sécurité, d’expirer à une certaine période.</w:t>
+            </w:r>
+          </w:p>
+        </w:tc>
+      </w:tr>
+      <w:tr>
+        <w:tc>
+          <w:tcPr>
+            <w:tcW w:w="5029" w:type="dxa"/>
+          </w:tcPr>
+          <w:p>
+            <w:r>
+              <w:rPr>
+                <w:b/>
+                <w:bCs/>
+              </w:rPr>
+              <w:t>Aucune synchronisation avec serveur</w:t>
+            </w:r>
+            <w:r>
+              <w:t xml:space="preserve"> car ses données ne dépendent pas de</w:t>
+            </w:r>
+            <w:r>
+              <w:t xml:space="preserve"> l’état de la session</w:t>
+            </w:r>
+            <w:r>
+              <w:t xml:space="preserve"> côté serveur</w:t>
+            </w:r>
+          </w:p>
+        </w:tc>
+        <w:tc>
+          <w:tcPr>
+            <w:tcW w:w="5319" w:type="dxa"/>
+          </w:tcPr>
+          <w:p>
+            <w:r>
+              <w:rPr>
+                <w:b/>
+                <w:bCs/>
+              </w:rPr>
+              <w:t>S</w:t>
+            </w:r>
+            <w:r>
+              <w:rPr>
+                <w:b/>
+                <w:bCs/>
+              </w:rPr>
+              <w:t>ynchronisation avec serveur</w:t>
+            </w:r>
+            <w:r>
+              <w:t xml:space="preserve"> puisque les applications dépendent de l‘état d</w:t>
+            </w:r>
+            <w:r>
+              <w:t>e la session côté serveur</w:t>
+            </w:r>
+          </w:p>
+        </w:tc>
+      </w:tr>
+    </w:tbl>
+    <w:p>
+      <w:pPr>
+        <w:ind w:firstLine="708"/>
+      </w:pPr>
+    </w:p>
+    <w:p>
+      <w:pPr>
+        <w:pStyle w:val="Titre3"/>
+        <w:pBdr>
+          <w:top w:val="single" w:sz="2" w:space="0" w:color="D9D9E3"/>
+          <w:left w:val="single" w:sz="2" w:space="0" w:color="D9D9E3"/>
+          <w:bottom w:val="single" w:sz="2" w:space="0" w:color="D9D9E3"/>
+          <w:right w:val="single" w:sz="2" w:space="0" w:color="D9D9E3"/>
+        </w:pBdr>
+        <w:rPr>
+          <w:rFonts w:ascii="Segoe UI" w:hAnsi="Segoe UI" w:cs="Segoe UI"/>
+          <w:sz w:val="30"/>
+          <w:szCs w:val="30"/>
+        </w:rPr>
+      </w:pPr>
+      <w:r>
+        <w:rPr>
+          <w:rFonts w:ascii="Segoe UI" w:hAnsi="Segoe UI" w:cs="Segoe UI"/>
+          <w:sz w:val="30"/>
+          <w:szCs w:val="30"/>
+        </w:rPr>
+        <w:t>Conclusion</w:t>
+      </w:r>
+    </w:p>
+    <w:p>
+      <w:pPr>
+        <w:pStyle w:val="NormalWeb"/>
+        <w:pBdr>
+          <w:top w:val="single" w:sz="2" w:space="0" w:color="D9D9E3"/>
+          <w:left w:val="single" w:sz="2" w:space="0" w:color="D9D9E3"/>
+          <w:bottom w:val="single" w:sz="2" w:space="0" w:color="D9D9E3"/>
+          <w:right w:val="single" w:sz="2" w:space="0" w:color="D9D9E3"/>
+        </w:pBdr>
+        <w:spacing w:before="0" w:beforeAutospacing="0" w:after="0" w:afterAutospacing="0"/>
+        <w:rPr>
+          <w:rFonts w:asciiTheme="minorHAnsi" w:eastAsiaTheme="minorHAnsi" w:hAnsiTheme="minorHAnsi" w:cstheme="minorBidi"/>
+          <w:kern w:val="2"/>
+          <w:sz w:val="22"/>
+          <w:szCs w:val="22"/>
+          <w:lang w:eastAsia="en-US"/>
+          <w14:ligatures w14:val="standardContextual"/>
+        </w:rPr>
+      </w:pPr>
+      <w:r>
+        <w:rPr>
+          <w:rFonts w:asciiTheme="minorHAnsi" w:eastAsiaTheme="minorHAnsi" w:hAnsiTheme="minorHAnsi" w:cstheme="minorBidi"/>
+          <w:kern w:val="2"/>
+          <w:sz w:val="22"/>
+          <w:szCs w:val="22"/>
+          <w:lang w:eastAsia="en-US"/>
+          <w14:ligatures w14:val="standardContextual"/>
+        </w:rPr>
+        <w:t xml:space="preserve">Le choix entre le Local Storage et les variables de session dépend des besoins spécifiques de l'application, notamment en termes de sécurité, de durée de vie des données, de capacité de stockage et de synchronisation avec le serveur. Pour les applications nécessitant une haute </w:t>
+      </w:r>
+      <w:r>
+        <w:rPr>
+          <w:rFonts w:asciiTheme="minorHAnsi" w:eastAsiaTheme="minorHAnsi" w:hAnsiTheme="minorHAnsi" w:cstheme="minorBidi"/>
+          <w:kern w:val="2"/>
+          <w:sz w:val="22"/>
+          <w:szCs w:val="22"/>
+          <w:lang w:eastAsia="en-US"/>
+          <w14:ligatures w14:val="standardContextual"/>
+        </w:rPr>
+        <w:lastRenderedPageBreak/>
+        <w:t>sécurité et une synchronisation serveur, les variables de session sont préférables. Pour une expérience utilisateur persistante et facile d'accès, le Local Storage peut être plus adapté.</w:t>
+      </w:r>
+    </w:p>
+    <w:p/>
     <w:p>
       <w:pPr>
         <w:rPr>
@@ -2846,6 +3429,9 @@
     <w:p>
       <w:pPr>
         <w:spacing w:after="0" w:line="240" w:lineRule="auto"/>
+        <w:rPr>
+          <w:rStyle w:val="Lienhypertexte"/>
+        </w:rPr>
       </w:pPr>
       <w:hyperlink r:id="rId20" w:history="1">
         <w:r>
@@ -2859,13 +3445,65 @@
     <w:p>
       <w:pPr>
         <w:spacing w:after="0" w:line="240" w:lineRule="auto"/>
+        <w:rPr>
+          <w:rStyle w:val="Lienhypertexte"/>
+        </w:rPr>
       </w:pPr>
     </w:p>
     <w:p>
       <w:pPr>
         <w:spacing w:after="0" w:line="240" w:lineRule="auto"/>
-      </w:pPr>
-      <w:hyperlink r:id="rId21" w:history="1"/>
+        <w:rPr>
+          <w:rStyle w:val="Lienhypertexte"/>
+        </w:rPr>
+      </w:pPr>
+      <w:hyperlink r:id="rId21" w:history="1">
+        <w:r>
+          <w:rPr>
+            <w:rStyle w:val="Lienhypertexte"/>
+          </w:rPr>
+          <w:t xml:space="preserve">Stockage des données locales : Web Storage - </w:t>
+        </w:r>
+        <w:proofErr w:type="spellStart"/>
+        <w:r>
+          <w:rPr>
+            <w:rStyle w:val="Lienhypertexte"/>
+          </w:rPr>
+          <w:t>Alsacreations</w:t>
+        </w:r>
+        <w:proofErr w:type="spellEnd"/>
+      </w:hyperlink>
+    </w:p>
+    <w:p>
+      <w:pPr>
+        <w:spacing w:after="0" w:line="240" w:lineRule="auto"/>
+        <w:rPr>
+          <w:rFonts w:eastAsiaTheme="minorEastAsia"/>
+          <w:color w:val="5A5A5A" w:themeColor="text1" w:themeTint="A5"/>
+          <w:spacing w:val="15"/>
+        </w:rPr>
+      </w:pPr>
+      <w:proofErr w:type="spellStart"/>
+      <w:r>
+        <w:rPr>
+          <w:rFonts w:eastAsiaTheme="minorEastAsia"/>
+          <w:color w:val="5A5A5A" w:themeColor="text1" w:themeTint="A5"/>
+          <w:spacing w:val="15"/>
+        </w:rPr>
+        <w:t>ChatGpt</w:t>
+      </w:r>
+      <w:proofErr w:type="spellEnd"/>
+    </w:p>
+    <w:p>
+      <w:pPr>
+        <w:spacing w:after="0" w:line="240" w:lineRule="auto"/>
+      </w:pPr>
+    </w:p>
+    <w:p>
+      <w:pPr>
+        <w:spacing w:after="0" w:line="240" w:lineRule="auto"/>
+      </w:pPr>
+      <w:hyperlink r:id="rId22" w:history="1"/>
     </w:p>
     <w:p>
       <w:pPr>
@@ -2874,7 +3512,7 @@
     </w:p>
     <w:p/>
     <w:sectPr>
-      <w:footerReference w:type="default" r:id="rId22"/>
+      <w:footerReference w:type="default" r:id="rId23"/>
       <w:pgSz w:w="12240" w:h="15840"/>
       <w:pgMar w:top="1440" w:right="1800" w:bottom="1440" w:left="1800" w:header="708" w:footer="708" w:gutter="0"/>
       <w:pgNumType w:start="0"/>
@@ -3264,6 +3902,345 @@
     </w:lvl>
   </w:abstractNum>
   <w:abstractNum w:abstractNumId="1" w15:restartNumberingAfterBreak="0">
+    <w:nsid w:val="139A1BF0"/>
+    <w:multiLevelType w:val="multilevel"/>
+    <w:tmpl w:val="1D0EF1FC"/>
+    <w:lvl w:ilvl="0">
+      <w:start w:val="1"/>
+      <w:numFmt w:val="decimal"/>
+      <w:lvlText w:val="%1."/>
+      <w:lvlJc w:val="left"/>
+      <w:pPr>
+        <w:tabs>
+          <w:tab w:val="num" w:pos="720"/>
+        </w:tabs>
+        <w:ind w:left="720" w:hanging="360"/>
+      </w:pPr>
+    </w:lvl>
+    <w:lvl w:ilvl="1" w:tentative="1">
+      <w:start w:val="1"/>
+      <w:numFmt w:val="decimal"/>
+      <w:lvlText w:val="%2."/>
+      <w:lvlJc w:val="left"/>
+      <w:pPr>
+        <w:tabs>
+          <w:tab w:val="num" w:pos="1440"/>
+        </w:tabs>
+        <w:ind w:left="1440" w:hanging="360"/>
+      </w:pPr>
+    </w:lvl>
+    <w:lvl w:ilvl="2" w:tentative="1">
+      <w:start w:val="1"/>
+      <w:numFmt w:val="decimal"/>
+      <w:lvlText w:val="%3."/>
+      <w:lvlJc w:val="left"/>
+      <w:pPr>
+        <w:tabs>
+          <w:tab w:val="num" w:pos="2160"/>
+        </w:tabs>
+        <w:ind w:left="2160" w:hanging="360"/>
+      </w:pPr>
+    </w:lvl>
+    <w:lvl w:ilvl="3" w:tentative="1">
+      <w:start w:val="1"/>
+      <w:numFmt w:val="decimal"/>
+      <w:lvlText w:val="%4."/>
+      <w:lvlJc w:val="left"/>
+      <w:pPr>
+        <w:tabs>
+          <w:tab w:val="num" w:pos="2880"/>
+        </w:tabs>
+        <w:ind w:left="2880" w:hanging="360"/>
+      </w:pPr>
+    </w:lvl>
+    <w:lvl w:ilvl="4" w:tentative="1">
+      <w:start w:val="1"/>
+      <w:numFmt w:val="decimal"/>
+      <w:lvlText w:val="%5."/>
+      <w:lvlJc w:val="left"/>
+      <w:pPr>
+        <w:tabs>
+          <w:tab w:val="num" w:pos="3600"/>
+        </w:tabs>
+        <w:ind w:left="3600" w:hanging="360"/>
+      </w:pPr>
+    </w:lvl>
+    <w:lvl w:ilvl="5" w:tentative="1">
+      <w:start w:val="1"/>
+      <w:numFmt w:val="decimal"/>
+      <w:lvlText w:val="%6."/>
+      <w:lvlJc w:val="left"/>
+      <w:pPr>
+        <w:tabs>
+          <w:tab w:val="num" w:pos="4320"/>
+        </w:tabs>
+        <w:ind w:left="4320" w:hanging="360"/>
+      </w:pPr>
+    </w:lvl>
+    <w:lvl w:ilvl="6" w:tentative="1">
+      <w:start w:val="1"/>
+      <w:numFmt w:val="decimal"/>
+      <w:lvlText w:val="%7."/>
+      <w:lvlJc w:val="left"/>
+      <w:pPr>
+        <w:tabs>
+          <w:tab w:val="num" w:pos="5040"/>
+        </w:tabs>
+        <w:ind w:left="5040" w:hanging="360"/>
+      </w:pPr>
+    </w:lvl>
+    <w:lvl w:ilvl="7" w:tentative="1">
+      <w:start w:val="1"/>
+      <w:numFmt w:val="decimal"/>
+      <w:lvlText w:val="%8."/>
+      <w:lvlJc w:val="left"/>
+      <w:pPr>
+        <w:tabs>
+          <w:tab w:val="num" w:pos="5760"/>
+        </w:tabs>
+        <w:ind w:left="5760" w:hanging="360"/>
+      </w:pPr>
+    </w:lvl>
+    <w:lvl w:ilvl="8" w:tentative="1">
+      <w:start w:val="1"/>
+      <w:numFmt w:val="decimal"/>
+      <w:lvlText w:val="%9."/>
+      <w:lvlJc w:val="left"/>
+      <w:pPr>
+        <w:tabs>
+          <w:tab w:val="num" w:pos="6480"/>
+        </w:tabs>
+        <w:ind w:left="6480" w:hanging="360"/>
+      </w:pPr>
+    </w:lvl>
+  </w:abstractNum>
+  <w:abstractNum w:abstractNumId="2" w15:restartNumberingAfterBreak="0">
+    <w:nsid w:val="2333092C"/>
+    <w:multiLevelType w:val="multilevel"/>
+    <w:tmpl w:val="FB7E9CA6"/>
+    <w:lvl w:ilvl="0">
+      <w:start w:val="1"/>
+      <w:numFmt w:val="decimal"/>
+      <w:lvlText w:val="%1."/>
+      <w:lvlJc w:val="left"/>
+      <w:pPr>
+        <w:tabs>
+          <w:tab w:val="num" w:pos="720"/>
+        </w:tabs>
+        <w:ind w:left="720" w:hanging="360"/>
+      </w:pPr>
+    </w:lvl>
+    <w:lvl w:ilvl="1" w:tentative="1">
+      <w:start w:val="1"/>
+      <w:numFmt w:val="decimal"/>
+      <w:lvlText w:val="%2."/>
+      <w:lvlJc w:val="left"/>
+      <w:pPr>
+        <w:tabs>
+          <w:tab w:val="num" w:pos="1440"/>
+        </w:tabs>
+        <w:ind w:left="1440" w:hanging="360"/>
+      </w:pPr>
+    </w:lvl>
+    <w:lvl w:ilvl="2" w:tentative="1">
+      <w:start w:val="1"/>
+      <w:numFmt w:val="decimal"/>
+      <w:lvlText w:val="%3."/>
+      <w:lvlJc w:val="left"/>
+      <w:pPr>
+        <w:tabs>
+          <w:tab w:val="num" w:pos="2160"/>
+        </w:tabs>
+        <w:ind w:left="2160" w:hanging="360"/>
+      </w:pPr>
+    </w:lvl>
+    <w:lvl w:ilvl="3" w:tentative="1">
+      <w:start w:val="1"/>
+      <w:numFmt w:val="decimal"/>
+      <w:lvlText w:val="%4."/>
+      <w:lvlJc w:val="left"/>
+      <w:pPr>
+        <w:tabs>
+          <w:tab w:val="num" w:pos="2880"/>
+        </w:tabs>
+        <w:ind w:left="2880" w:hanging="360"/>
+      </w:pPr>
+    </w:lvl>
+    <w:lvl w:ilvl="4" w:tentative="1">
+      <w:start w:val="1"/>
+      <w:numFmt w:val="decimal"/>
+      <w:lvlText w:val="%5."/>
+      <w:lvlJc w:val="left"/>
+      <w:pPr>
+        <w:tabs>
+          <w:tab w:val="num" w:pos="3600"/>
+        </w:tabs>
+        <w:ind w:left="3600" w:hanging="360"/>
+      </w:pPr>
+    </w:lvl>
+    <w:lvl w:ilvl="5" w:tentative="1">
+      <w:start w:val="1"/>
+      <w:numFmt w:val="decimal"/>
+      <w:lvlText w:val="%6."/>
+      <w:lvlJc w:val="left"/>
+      <w:pPr>
+        <w:tabs>
+          <w:tab w:val="num" w:pos="4320"/>
+        </w:tabs>
+        <w:ind w:left="4320" w:hanging="360"/>
+      </w:pPr>
+    </w:lvl>
+    <w:lvl w:ilvl="6" w:tentative="1">
+      <w:start w:val="1"/>
+      <w:numFmt w:val="decimal"/>
+      <w:lvlText w:val="%7."/>
+      <w:lvlJc w:val="left"/>
+      <w:pPr>
+        <w:tabs>
+          <w:tab w:val="num" w:pos="5040"/>
+        </w:tabs>
+        <w:ind w:left="5040" w:hanging="360"/>
+      </w:pPr>
+    </w:lvl>
+    <w:lvl w:ilvl="7" w:tentative="1">
+      <w:start w:val="1"/>
+      <w:numFmt w:val="decimal"/>
+      <w:lvlText w:val="%8."/>
+      <w:lvlJc w:val="left"/>
+      <w:pPr>
+        <w:tabs>
+          <w:tab w:val="num" w:pos="5760"/>
+        </w:tabs>
+        <w:ind w:left="5760" w:hanging="360"/>
+      </w:pPr>
+    </w:lvl>
+    <w:lvl w:ilvl="8" w:tentative="1">
+      <w:start w:val="1"/>
+      <w:numFmt w:val="decimal"/>
+      <w:lvlText w:val="%9."/>
+      <w:lvlJc w:val="left"/>
+      <w:pPr>
+        <w:tabs>
+          <w:tab w:val="num" w:pos="6480"/>
+        </w:tabs>
+        <w:ind w:left="6480" w:hanging="360"/>
+      </w:pPr>
+    </w:lvl>
+  </w:abstractNum>
+  <w:abstractNum w:abstractNumId="3" w15:restartNumberingAfterBreak="0">
+    <w:nsid w:val="254B74AA"/>
+    <w:multiLevelType w:val="multilevel"/>
+    <w:tmpl w:val="BE101660"/>
+    <w:lvl w:ilvl="0">
+      <w:start w:val="1"/>
+      <w:numFmt w:val="decimal"/>
+      <w:lvlText w:val="%1."/>
+      <w:lvlJc w:val="left"/>
+      <w:pPr>
+        <w:tabs>
+          <w:tab w:val="num" w:pos="720"/>
+        </w:tabs>
+        <w:ind w:left="720" w:hanging="360"/>
+      </w:pPr>
+    </w:lvl>
+    <w:lvl w:ilvl="1" w:tentative="1">
+      <w:start w:val="1"/>
+      <w:numFmt w:val="decimal"/>
+      <w:lvlText w:val="%2."/>
+      <w:lvlJc w:val="left"/>
+      <w:pPr>
+        <w:tabs>
+          <w:tab w:val="num" w:pos="1440"/>
+        </w:tabs>
+        <w:ind w:left="1440" w:hanging="360"/>
+      </w:pPr>
+    </w:lvl>
+    <w:lvl w:ilvl="2" w:tentative="1">
+      <w:start w:val="1"/>
+      <w:numFmt w:val="decimal"/>
+      <w:lvlText w:val="%3."/>
+      <w:lvlJc w:val="left"/>
+      <w:pPr>
+        <w:tabs>
+          <w:tab w:val="num" w:pos="2160"/>
+        </w:tabs>
+        <w:ind w:left="2160" w:hanging="360"/>
+      </w:pPr>
+    </w:lvl>
+    <w:lvl w:ilvl="3" w:tentative="1">
+      <w:start w:val="1"/>
+      <w:numFmt w:val="decimal"/>
+      <w:lvlText w:val="%4."/>
+      <w:lvlJc w:val="left"/>
+      <w:pPr>
+        <w:tabs>
+          <w:tab w:val="num" w:pos="2880"/>
+        </w:tabs>
+        <w:ind w:left="2880" w:hanging="360"/>
+      </w:pPr>
+    </w:lvl>
+    <w:lvl w:ilvl="4" w:tentative="1">
+      <w:start w:val="1"/>
+      <w:numFmt w:val="decimal"/>
+      <w:lvlText w:val="%5."/>
+      <w:lvlJc w:val="left"/>
+      <w:pPr>
+        <w:tabs>
+          <w:tab w:val="num" w:pos="3600"/>
+        </w:tabs>
+        <w:ind w:left="3600" w:hanging="360"/>
+      </w:pPr>
+    </w:lvl>
+    <w:lvl w:ilvl="5" w:tentative="1">
+      <w:start w:val="1"/>
+      <w:numFmt w:val="decimal"/>
+      <w:lvlText w:val="%6."/>
+      <w:lvlJc w:val="left"/>
+      <w:pPr>
+        <w:tabs>
+          <w:tab w:val="num" w:pos="4320"/>
+        </w:tabs>
+        <w:ind w:left="4320" w:hanging="360"/>
+      </w:pPr>
+    </w:lvl>
+    <w:lvl w:ilvl="6" w:tentative="1">
+      <w:start w:val="1"/>
+      <w:numFmt w:val="decimal"/>
+      <w:lvlText w:val="%7."/>
+      <w:lvlJc w:val="left"/>
+      <w:pPr>
+        <w:tabs>
+          <w:tab w:val="num" w:pos="5040"/>
+        </w:tabs>
+        <w:ind w:left="5040" w:hanging="360"/>
+      </w:pPr>
+    </w:lvl>
+    <w:lvl w:ilvl="7" w:tentative="1">
+      <w:start w:val="1"/>
+      <w:numFmt w:val="decimal"/>
+      <w:lvlText w:val="%8."/>
+      <w:lvlJc w:val="left"/>
+      <w:pPr>
+        <w:tabs>
+          <w:tab w:val="num" w:pos="5760"/>
+        </w:tabs>
+        <w:ind w:left="5760" w:hanging="360"/>
+      </w:pPr>
+    </w:lvl>
+    <w:lvl w:ilvl="8" w:tentative="1">
+      <w:start w:val="1"/>
+      <w:numFmt w:val="decimal"/>
+      <w:lvlText w:val="%9."/>
+      <w:lvlJc w:val="left"/>
+      <w:pPr>
+        <w:tabs>
+          <w:tab w:val="num" w:pos="6480"/>
+        </w:tabs>
+        <w:ind w:left="6480" w:hanging="360"/>
+      </w:pPr>
+    </w:lvl>
+  </w:abstractNum>
+  <w:abstractNum w:abstractNumId="4" w15:restartNumberingAfterBreak="0">
     <w:nsid w:val="2A6E71F3"/>
     <w:multiLevelType w:val="hybridMultilevel"/>
     <w:tmpl w:val="C73CCE6A"/>
@@ -3349,7 +4326,7 @@
       </w:pPr>
     </w:lvl>
   </w:abstractNum>
-  <w:abstractNum w:abstractNumId="2" w15:restartNumberingAfterBreak="0">
+  <w:abstractNum w:abstractNumId="5" w15:restartNumberingAfterBreak="0">
     <w:nsid w:val="2BB612EB"/>
     <w:multiLevelType w:val="hybridMultilevel"/>
     <w:tmpl w:val="F7F627E0"/>
@@ -3435,7 +4412,7 @@
       </w:pPr>
     </w:lvl>
   </w:abstractNum>
-  <w:abstractNum w:abstractNumId="3" w15:restartNumberingAfterBreak="0">
+  <w:abstractNum w:abstractNumId="6" w15:restartNumberingAfterBreak="0">
     <w:nsid w:val="31FC4623"/>
     <w:multiLevelType w:val="hybridMultilevel"/>
     <w:tmpl w:val="CEDECF64"/>
@@ -3548,7 +4525,7 @@
       </w:rPr>
     </w:lvl>
   </w:abstractNum>
-  <w:abstractNum w:abstractNumId="4" w15:restartNumberingAfterBreak="0">
+  <w:abstractNum w:abstractNumId="7" w15:restartNumberingAfterBreak="0">
     <w:nsid w:val="4BB81B47"/>
     <w:multiLevelType w:val="hybridMultilevel"/>
     <w:tmpl w:val="DBE0991A"/>
@@ -3661,7 +4638,120 @@
       </w:rPr>
     </w:lvl>
   </w:abstractNum>
-  <w:abstractNum w:abstractNumId="5" w15:restartNumberingAfterBreak="0">
+  <w:abstractNum w:abstractNumId="8" w15:restartNumberingAfterBreak="0">
+    <w:nsid w:val="4E804FC2"/>
+    <w:multiLevelType w:val="multilevel"/>
+    <w:tmpl w:val="0D945188"/>
+    <w:lvl w:ilvl="0">
+      <w:start w:val="1"/>
+      <w:numFmt w:val="decimal"/>
+      <w:lvlText w:val="%1."/>
+      <w:lvlJc w:val="left"/>
+      <w:pPr>
+        <w:tabs>
+          <w:tab w:val="num" w:pos="720"/>
+        </w:tabs>
+        <w:ind w:left="720" w:hanging="360"/>
+      </w:pPr>
+    </w:lvl>
+    <w:lvl w:ilvl="1" w:tentative="1">
+      <w:start w:val="1"/>
+      <w:numFmt w:val="decimal"/>
+      <w:lvlText w:val="%2."/>
+      <w:lvlJc w:val="left"/>
+      <w:pPr>
+        <w:tabs>
+          <w:tab w:val="num" w:pos="1440"/>
+        </w:tabs>
+        <w:ind w:left="1440" w:hanging="360"/>
+      </w:pPr>
+    </w:lvl>
+    <w:lvl w:ilvl="2" w:tentative="1">
+      <w:start w:val="1"/>
+      <w:numFmt w:val="decimal"/>
+      <w:lvlText w:val="%3."/>
+      <w:lvlJc w:val="left"/>
+      <w:pPr>
+        <w:tabs>
+          <w:tab w:val="num" w:pos="2160"/>
+        </w:tabs>
+        <w:ind w:left="2160" w:hanging="360"/>
+      </w:pPr>
+    </w:lvl>
+    <w:lvl w:ilvl="3" w:tentative="1">
+      <w:start w:val="1"/>
+      <w:numFmt w:val="decimal"/>
+      <w:lvlText w:val="%4."/>
+      <w:lvlJc w:val="left"/>
+      <w:pPr>
+        <w:tabs>
+          <w:tab w:val="num" w:pos="2880"/>
+        </w:tabs>
+        <w:ind w:left="2880" w:hanging="360"/>
+      </w:pPr>
+    </w:lvl>
+    <w:lvl w:ilvl="4" w:tentative="1">
+      <w:start w:val="1"/>
+      <w:numFmt w:val="decimal"/>
+      <w:lvlText w:val="%5."/>
+      <w:lvlJc w:val="left"/>
+      <w:pPr>
+        <w:tabs>
+          <w:tab w:val="num" w:pos="3600"/>
+        </w:tabs>
+        <w:ind w:left="3600" w:hanging="360"/>
+      </w:pPr>
+    </w:lvl>
+    <w:lvl w:ilvl="5" w:tentative="1">
+      <w:start w:val="1"/>
+      <w:numFmt w:val="decimal"/>
+      <w:lvlText w:val="%6."/>
+      <w:lvlJc w:val="left"/>
+      <w:pPr>
+        <w:tabs>
+          <w:tab w:val="num" w:pos="4320"/>
+        </w:tabs>
+        <w:ind w:left="4320" w:hanging="360"/>
+      </w:pPr>
+    </w:lvl>
+    <w:lvl w:ilvl="6" w:tentative="1">
+      <w:start w:val="1"/>
+      <w:numFmt w:val="decimal"/>
+      <w:lvlText w:val="%7."/>
+      <w:lvlJc w:val="left"/>
+      <w:pPr>
+        <w:tabs>
+          <w:tab w:val="num" w:pos="5040"/>
+        </w:tabs>
+        <w:ind w:left="5040" w:hanging="360"/>
+      </w:pPr>
+    </w:lvl>
+    <w:lvl w:ilvl="7" w:tentative="1">
+      <w:start w:val="1"/>
+      <w:numFmt w:val="decimal"/>
+      <w:lvlText w:val="%8."/>
+      <w:lvlJc w:val="left"/>
+      <w:pPr>
+        <w:tabs>
+          <w:tab w:val="num" w:pos="5760"/>
+        </w:tabs>
+        <w:ind w:left="5760" w:hanging="360"/>
+      </w:pPr>
+    </w:lvl>
+    <w:lvl w:ilvl="8" w:tentative="1">
+      <w:start w:val="1"/>
+      <w:numFmt w:val="decimal"/>
+      <w:lvlText w:val="%9."/>
+      <w:lvlJc w:val="left"/>
+      <w:pPr>
+        <w:tabs>
+          <w:tab w:val="num" w:pos="6480"/>
+        </w:tabs>
+        <w:ind w:left="6480" w:hanging="360"/>
+      </w:pPr>
+    </w:lvl>
+  </w:abstractNum>
+  <w:abstractNum w:abstractNumId="9" w15:restartNumberingAfterBreak="0">
     <w:nsid w:val="7A9B60C3"/>
     <w:multiLevelType w:val="hybridMultilevel"/>
     <w:tmpl w:val="C73CCE6A"/>
@@ -3748,22 +4838,34 @@
     </w:lvl>
   </w:abstractNum>
   <w:num w:numId="1" w16cid:durableId="969431657">
-    <w:abstractNumId w:val="3"/>
+    <w:abstractNumId w:val="6"/>
   </w:num>
   <w:num w:numId="2" w16cid:durableId="140465004">
-    <w:abstractNumId w:val="2"/>
+    <w:abstractNumId w:val="5"/>
   </w:num>
   <w:num w:numId="3" w16cid:durableId="1750225598">
-    <w:abstractNumId w:val="5"/>
+    <w:abstractNumId w:val="9"/>
   </w:num>
   <w:num w:numId="4" w16cid:durableId="213274921">
-    <w:abstractNumId w:val="4"/>
+    <w:abstractNumId w:val="7"/>
   </w:num>
   <w:num w:numId="5" w16cid:durableId="273556060">
     <w:abstractNumId w:val="0"/>
   </w:num>
   <w:num w:numId="6" w16cid:durableId="943807709">
+    <w:abstractNumId w:val="4"/>
+  </w:num>
+  <w:num w:numId="7" w16cid:durableId="313946720">
+    <w:abstractNumId w:val="8"/>
+  </w:num>
+  <w:num w:numId="8" w16cid:durableId="386300052">
+    <w:abstractNumId w:val="2"/>
+  </w:num>
+  <w:num w:numId="9" w16cid:durableId="2074041070">
     <w:abstractNumId w:val="1"/>
+  </w:num>
+  <w:num w:numId="10" w16cid:durableId="1832208669">
+    <w:abstractNumId w:val="3"/>
   </w:num>
 </w:numbering>
 </file>
@@ -4212,6 +5314,28 @@
       <w:szCs w:val="26"/>
     </w:rPr>
   </w:style>
+  <w:style w:type="paragraph" w:styleId="Titre3">
+    <w:name w:val="heading 3"/>
+    <w:basedOn w:val="Normal"/>
+    <w:next w:val="Normal"/>
+    <w:link w:val="Titre3Car"/>
+    <w:uiPriority w:val="9"/>
+    <w:unhideWhenUsed/>
+    <w:qFormat/>
+    <w:rsid w:val="00514A80"/>
+    <w:pPr>
+      <w:keepNext/>
+      <w:keepLines/>
+      <w:spacing w:before="40" w:after="0"/>
+      <w:outlineLvl w:val="2"/>
+    </w:pPr>
+    <w:rPr>
+      <w:rFonts w:asciiTheme="majorHAnsi" w:eastAsiaTheme="majorEastAsia" w:hAnsiTheme="majorHAnsi" w:cstheme="majorBidi"/>
+      <w:color w:val="1F3763" w:themeColor="accent1" w:themeShade="7F"/>
+      <w:sz w:val="24"/>
+      <w:szCs w:val="24"/>
+    </w:rPr>
+  </w:style>
   <w:style w:type="character" w:default="1" w:styleId="Policepardfaut">
     <w:name w:val="Default Paragraph Font"/>
     <w:uiPriority w:val="1"/>
@@ -4549,6 +5673,49 @@
       <w:szCs w:val="20"/>
     </w:rPr>
   </w:style>
+  <w:style w:type="character" w:customStyle="1" w:styleId="Titre3Car">
+    <w:name w:val="Titre 3 Car"/>
+    <w:basedOn w:val="Policepardfaut"/>
+    <w:link w:val="Titre3"/>
+    <w:uiPriority w:val="9"/>
+    <w:rsid w:val="00514A80"/>
+    <w:rPr>
+      <w:rFonts w:asciiTheme="majorHAnsi" w:eastAsiaTheme="majorEastAsia" w:hAnsiTheme="majorHAnsi" w:cstheme="majorBidi"/>
+      <w:color w:val="1F3763" w:themeColor="accent1" w:themeShade="7F"/>
+      <w:sz w:val="24"/>
+      <w:szCs w:val="24"/>
+    </w:rPr>
+  </w:style>
+  <w:style w:type="paragraph" w:styleId="NormalWeb">
+    <w:name w:val="Normal (Web)"/>
+    <w:basedOn w:val="Normal"/>
+    <w:uiPriority w:val="99"/>
+    <w:semiHidden/>
+    <w:unhideWhenUsed/>
+    <w:rsid w:val="00514A80"/>
+    <w:pPr>
+      <w:spacing w:before="100" w:beforeAutospacing="1" w:after="100" w:afterAutospacing="1" w:line="240" w:lineRule="auto"/>
+    </w:pPr>
+    <w:rPr>
+      <w:rFonts w:ascii="Times New Roman" w:eastAsia="Times New Roman" w:hAnsi="Times New Roman" w:cs="Times New Roman"/>
+      <w:kern w:val="0"/>
+      <w:sz w:val="24"/>
+      <w:szCs w:val="24"/>
+      <w:lang w:eastAsia="fr-CA"/>
+      <w14:ligatures w14:val="none"/>
+    </w:rPr>
+  </w:style>
+  <w:style w:type="character" w:styleId="lev">
+    <w:name w:val="Strong"/>
+    <w:basedOn w:val="Policepardfaut"/>
+    <w:uiPriority w:val="22"/>
+    <w:qFormat/>
+    <w:rsid w:val="00514A80"/>
+    <w:rPr>
+      <w:b/>
+      <w:bCs/>
+    </w:rPr>
+  </w:style>
 </w:styles>
 </file>
 

</xml_diff>